<commit_message>
Modificado el doc, agregado el enlace de git para revision
</commit_message>
<xml_diff>
--- a/guia04/guia4Desarrollo.docx
+++ b/guia04/guia4Desarrollo.docx
@@ -119,8 +119,33 @@
           <w:rFonts w:ascii="Arial" w:eastAsia="Times New Roman" w:hAnsi="Arial" w:cs="Arial"/>
           <w:b/>
         </w:rPr>
-        <w:t xml:space="preserve"> Guia 4 Lab</w:t>
-      </w:r>
+        <w:t xml:space="preserve"> </w:t>
+      </w:r>
+      <w:proofErr w:type="spellStart"/>
+      <w:r>
+        <w:rPr>
+          <w:rFonts w:ascii="Arial" w:eastAsia="Times New Roman" w:hAnsi="Arial" w:cs="Arial"/>
+          <w:b/>
+        </w:rPr>
+        <w:t>Guia</w:t>
+      </w:r>
+      <w:proofErr w:type="spellEnd"/>
+      <w:r>
+        <w:rPr>
+          <w:rFonts w:ascii="Arial" w:eastAsia="Times New Roman" w:hAnsi="Arial" w:cs="Arial"/>
+          <w:b/>
+        </w:rPr>
+        <w:t xml:space="preserve"> 4 </w:t>
+      </w:r>
+      <w:proofErr w:type="spellStart"/>
+      <w:r>
+        <w:rPr>
+          <w:rFonts w:ascii="Arial" w:eastAsia="Times New Roman" w:hAnsi="Arial" w:cs="Arial"/>
+          <w:b/>
+        </w:rPr>
+        <w:t>Lab</w:t>
+      </w:r>
+      <w:proofErr w:type="spellEnd"/>
     </w:p>
     <w:p>
       <w:pPr>
@@ -224,14 +249,45 @@
           <w:szCs w:val="24"/>
         </w:rPr>
       </w:pPr>
-      <w:r>
-        <w:rPr>
-          <w:rFonts w:ascii="Arial" w:eastAsia="Times New Roman" w:hAnsi="Arial" w:cs="Arial"/>
-          <w:b/>
-          <w:sz w:val="24"/>
-          <w:szCs w:val="24"/>
-        </w:rPr>
-        <w:t>Rodriguez Sanchez, Angel Alejandro                  RS110140</w:t>
+      <w:proofErr w:type="spellStart"/>
+      <w:r>
+        <w:rPr>
+          <w:rFonts w:ascii="Arial" w:eastAsia="Times New Roman" w:hAnsi="Arial" w:cs="Arial"/>
+          <w:b/>
+          <w:sz w:val="24"/>
+          <w:szCs w:val="24"/>
+        </w:rPr>
+        <w:t>Rodriguez</w:t>
+      </w:r>
+      <w:proofErr w:type="spellEnd"/>
+      <w:r>
+        <w:rPr>
+          <w:rFonts w:ascii="Arial" w:eastAsia="Times New Roman" w:hAnsi="Arial" w:cs="Arial"/>
+          <w:b/>
+          <w:sz w:val="24"/>
+          <w:szCs w:val="24"/>
+        </w:rPr>
+        <w:t xml:space="preserve"> </w:t>
+      </w:r>
+      <w:proofErr w:type="spellStart"/>
+      <w:r>
+        <w:rPr>
+          <w:rFonts w:ascii="Arial" w:eastAsia="Times New Roman" w:hAnsi="Arial" w:cs="Arial"/>
+          <w:b/>
+          <w:sz w:val="24"/>
+          <w:szCs w:val="24"/>
+        </w:rPr>
+        <w:t>Sanchez</w:t>
+      </w:r>
+      <w:proofErr w:type="spellEnd"/>
+      <w:r>
+        <w:rPr>
+          <w:rFonts w:ascii="Arial" w:eastAsia="Times New Roman" w:hAnsi="Arial" w:cs="Arial"/>
+          <w:b/>
+          <w:sz w:val="24"/>
+          <w:szCs w:val="24"/>
+        </w:rPr>
+        <w:t>, Angel Alejandro                  RS110140</w:t>
       </w:r>
     </w:p>
     <w:p>
@@ -326,14 +382,44 @@
         <w:rPr>
           <w:rFonts w:ascii="Arial" w:hAnsi="Arial" w:cs="Arial"/>
         </w:rPr>
-        <w:t>Antiguo Cuscatlán  San Salvador</w:t>
+        <w:t xml:space="preserve">Antiguo </w:t>
+      </w:r>
+      <w:proofErr w:type="gramStart"/>
+      <w:r>
+        <w:rPr>
+          <w:rFonts w:ascii="Arial" w:hAnsi="Arial" w:cs="Arial"/>
+        </w:rPr>
+        <w:t>Cuscatlán  San</w:t>
+      </w:r>
+      <w:proofErr w:type="gramEnd"/>
+      <w:r>
+        <w:rPr>
+          <w:rFonts w:ascii="Arial" w:hAnsi="Arial" w:cs="Arial"/>
+        </w:rPr>
+        <w:t xml:space="preserve"> Salvador</w:t>
       </w:r>
     </w:p>
     <w:p/>
     <w:p>
       <w:r>
         <w:lastRenderedPageBreak/>
-        <w:t>Enlace de github :</w:t>
+        <w:t xml:space="preserve">Enlace de </w:t>
+      </w:r>
+      <w:proofErr w:type="spellStart"/>
+      <w:proofErr w:type="gramStart"/>
+      <w:r>
+        <w:t>github</w:t>
+      </w:r>
+      <w:proofErr w:type="spellEnd"/>
+      <w:r>
+        <w:t xml:space="preserve"> :</w:t>
+      </w:r>
+      <w:proofErr w:type="gramEnd"/>
+      <w:r>
+        <w:t xml:space="preserve"> </w:t>
+      </w:r>
+      <w:r>
+        <w:t>https://github.com/NoobAngel/GuiLabDPS/tree/master/guia04</w:t>
       </w:r>
     </w:p>
     <w:p/>
@@ -630,6 +716,9 @@
     </w:p>
     <w:p>
       <w:r>
+        <w:rPr>
+          <w:noProof/>
+        </w:rPr>
         <w:lastRenderedPageBreak/>
         <w:drawing>
           <wp:inline distT="0" distB="0" distL="0" distR="0" wp14:anchorId="1242C48D" wp14:editId="2D7B1DA9">

</xml_diff>